<commit_message>
Intento para el control de la plataforma
</commit_message>
<xml_diff>
--- a/PEC-2/Tabla_datos.docx
+++ b/PEC-2/Tabla_datos.docx
@@ -2135,36 +2135,6 @@
         <w:t>Descripción general</w:t>
       </w:r>
       <w:bookmarkEnd w:id="2"/>
-    </w:p>
-    <w:p>
-      <w:pPr>
-        <w:pStyle w:val="Ttulo2"/>
-      </w:pPr>
-      <w:r>
-        <w:t xml:space="preserve">Modelo dinámico del </w:t>
-      </w:r>
-      <w:r>
-        <w:t xml:space="preserve">Robot IRB 1520ID </w:t>
-      </w:r>
-      <w:r>
-        <w:t>de</w:t>
-      </w:r>
-      <w:r>
-        <w:t xml:space="preserve"> ABB</w:t>
-      </w:r>
-    </w:p>
-    <w:p>
-      <w:pPr>
-        <w:pStyle w:val="Ttulo2"/>
-      </w:pPr>
-      <w:r>
-        <w:t xml:space="preserve">Implementación del modelo en </w:t>
-      </w:r>
-      <w:proofErr w:type="spellStart"/>
-      <w:r>
-        <w:t>simulink</w:t>
-      </w:r>
-      <w:proofErr w:type="spellEnd"/>
     </w:p>
     <w:p/>
     <w:tbl>
@@ -2324,13 +2294,7 @@
                   <w:rPr>
                     <w:rFonts w:ascii="Cambria Math" w:hAnsi="Cambria Math"/>
                   </w:rPr>
-                  <m:t>0.</m:t>
-                </m:r>
-                <m:r>
-                  <w:rPr>
-                    <w:rFonts w:ascii="Cambria Math" w:hAnsi="Cambria Math"/>
-                  </w:rPr>
-                  <m:t>590 m</m:t>
+                  <m:t>0.590 m</m:t>
                 </m:r>
               </m:oMath>
             </m:oMathPara>
@@ -2410,25 +2374,7 @@
                   <w:rPr>
                     <w:rFonts w:ascii="Cambria Math" w:hAnsi="Cambria Math"/>
                   </w:rPr>
-                  <m:t>0.</m:t>
-                </m:r>
-                <m:r>
-                  <w:rPr>
-                    <w:rFonts w:ascii="Cambria Math" w:hAnsi="Cambria Math"/>
-                  </w:rPr>
-                  <m:t>765</m:t>
-                </m:r>
-                <m:r>
-                  <w:rPr>
-                    <w:rFonts w:ascii="Cambria Math" w:hAnsi="Cambria Math"/>
-                  </w:rPr>
-                  <m:t xml:space="preserve"> </m:t>
-                </m:r>
-                <m:r>
-                  <w:rPr>
-                    <w:rFonts w:ascii="Cambria Math" w:hAnsi="Cambria Math"/>
-                  </w:rPr>
-                  <m:t>m</m:t>
+                  <m:t>0.765 m</m:t>
                 </m:r>
               </m:oMath>
             </m:oMathPara>
@@ -2485,13 +2431,7 @@
                       <w:rPr>
                         <w:rFonts w:ascii="Cambria Math" w:hAnsi="Cambria Math"/>
                       </w:rPr>
-                      <m:t>c</m:t>
-                    </m:r>
-                    <m:r>
-                      <w:rPr>
-                        <w:rFonts w:ascii="Cambria Math" w:hAnsi="Cambria Math"/>
-                      </w:rPr>
-                      <m:t>2</m:t>
+                      <m:t>c2</m:t>
                     </m:r>
                   </m:sub>
                 </m:sSub>
@@ -2514,13 +2454,7 @@
                   <w:rPr>
                     <w:rFonts w:ascii="Cambria Math" w:hAnsi="Cambria Math"/>
                   </w:rPr>
-                  <m:t>0.</m:t>
-                </m:r>
-                <m:r>
-                  <w:rPr>
-                    <w:rFonts w:ascii="Cambria Math" w:hAnsi="Cambria Math"/>
-                  </w:rPr>
-                  <m:t>290 mm</m:t>
+                  <m:t>0.290 mm</m:t>
                 </m:r>
               </m:oMath>
             </m:oMathPara>
@@ -2600,13 +2534,7 @@
                   <w:rPr>
                     <w:rFonts w:ascii="Cambria Math" w:hAnsi="Cambria Math"/>
                   </w:rPr>
-                  <m:t>0.</m:t>
-                </m:r>
-                <m:r>
-                  <w:rPr>
-                    <w:rFonts w:ascii="Cambria Math" w:hAnsi="Cambria Math"/>
-                  </w:rPr>
-                  <m:t>172 m</m:t>
+                  <m:t>0.172 m</m:t>
                 </m:r>
               </m:oMath>
             </m:oMathPara>
@@ -2980,25 +2908,7 @@
                   <w:rPr>
                     <w:rFonts w:ascii="Cambria Math" w:hAnsi="Cambria Math"/>
                   </w:rPr>
-                  <m:t>9.81 m</m:t>
-                </m:r>
-                <m:r>
-                  <w:rPr>
-                    <w:rFonts w:ascii="Cambria Math" w:hAnsi="Cambria Math"/>
-                  </w:rPr>
-                  <m:t>/</m:t>
-                </m:r>
-                <m:r>
-                  <w:rPr>
-                    <w:rFonts w:ascii="Cambria Math" w:hAnsi="Cambria Math"/>
-                  </w:rPr>
-                  <m:t>s2</m:t>
-                </m:r>
-                <m:r>
-                  <w:rPr>
-                    <w:rFonts w:ascii="Cambria Math" w:hAnsi="Cambria Math"/>
-                  </w:rPr>
-                  <m:t xml:space="preserve"> </m:t>
+                  <m:t xml:space="preserve">9.81 m/s2 </m:t>
                 </m:r>
               </m:oMath>
             </m:oMathPara>
@@ -3006,6 +2916,38 @@
         </w:tc>
       </w:tr>
     </w:tbl>
+    <w:p/>
+    <w:p>
+      <w:pPr>
+        <w:pStyle w:val="Ttulo2"/>
+      </w:pPr>
+      <w:r>
+        <w:t xml:space="preserve">Modelo dinámico del </w:t>
+      </w:r>
+      <w:r>
+        <w:t xml:space="preserve">Robot IRB 1520ID </w:t>
+      </w:r>
+      <w:r>
+        <w:t>de</w:t>
+      </w:r>
+      <w:r>
+        <w:t xml:space="preserve"> ABB</w:t>
+      </w:r>
+    </w:p>
+    <w:p>
+      <w:pPr>
+        <w:pStyle w:val="Ttulo2"/>
+      </w:pPr>
+      <w:r>
+        <w:t xml:space="preserve">Implementación del modelo en </w:t>
+      </w:r>
+      <w:proofErr w:type="spellStart"/>
+      <w:r>
+        <w:t>simulink</w:t>
+      </w:r>
+      <w:proofErr w:type="spellEnd"/>
+    </w:p>
+    <w:p/>
     <w:p>
       <w:pPr>
         <w:spacing w:after="160" w:line="259" w:lineRule="auto"/>

</xml_diff>